<commit_message>
fixed 3 values that was wrong on lev. matrix
</commit_message>
<xml_diff>
--- a/lab_8/OpenRefine_Introduction.docx
+++ b/lab_8/OpenRefine_Introduction.docx
@@ -2916,12 +2916,14 @@
       <w:r>
         <w:t xml:space="preserve">following </w:t>
       </w:r>
+      <w:proofErr w:type="gramStart"/>
       <w:r>
         <w:t>expression</w:t>
       </w:r>
       <w:r>
         <w:t>:</w:t>
       </w:r>
+      <w:proofErr w:type="gramEnd"/>
     </w:p>
     <w:p/>
     <w:p>
@@ -3318,7 +3320,15 @@
         <w:t xml:space="preserve"> </w:t>
       </w:r>
       <w:r>
-        <w:t xml:space="preserve">“nst” </w:t>
+        <w:t>“</w:t>
+      </w:r>
+      <w:proofErr w:type="spellStart"/>
+      <w:r>
+        <w:t>nst</w:t>
+      </w:r>
+      <w:proofErr w:type="spellEnd"/>
+      <w:r>
+        <w:t xml:space="preserve">” </w:t>
       </w:r>
       <w:r>
         <w:t xml:space="preserve">column </w:t>
@@ -3327,7 +3337,15 @@
         <w:t xml:space="preserve">is missing quite a few values. </w:t>
       </w:r>
       <w:r>
-        <w:t xml:space="preserve">Look up the nst attribute in the glossary. What would happen if we just ignored </w:t>
+        <w:t xml:space="preserve">Look up the </w:t>
+      </w:r>
+      <w:proofErr w:type="spellStart"/>
+      <w:r>
+        <w:t>nst</w:t>
+      </w:r>
+      <w:proofErr w:type="spellEnd"/>
+      <w:r>
+        <w:t xml:space="preserve"> attribute in the glossary. What would happen if we just ignored </w:t>
       </w:r>
       <w:r>
         <w:t xml:space="preserve">a </w:t>
@@ -4686,9 +4704,11 @@
       <w:r>
         <w:t>“</w:t>
       </w:r>
+      <w:proofErr w:type="spellStart"/>
       <w:r>
         <w:t>gumbarrel</w:t>
       </w:r>
+      <w:proofErr w:type="spellEnd"/>
       <w:r>
         <w:t>”</w:t>
       </w:r>
@@ -4698,9 +4718,11 @@
       <w:r>
         <w:t>“</w:t>
       </w:r>
+      <w:proofErr w:type="spellStart"/>
       <w:r>
         <w:t>gunbarell</w:t>
       </w:r>
+      <w:proofErr w:type="spellEnd"/>
       <w:r>
         <w:t>.”</w:t>
       </w:r>
@@ -4874,16 +4896,19 @@
       </w:pPr>
     </w:p>
     <w:p>
+      <w:proofErr w:type="gramStart"/>
       <w:r>
         <w:t xml:space="preserve">If you want to execute this function from </w:t>
       </w:r>
       <w:r>
         <w:t>an</w:t>
       </w:r>
-      <w:bookmarkStart w:id="1" w:name="_GoBack"/>
-      <w:bookmarkEnd w:id="1"/>
-      <w:r>
-        <w:t xml:space="preserve">other location. Set you </w:t>
+      <w:r>
+        <w:t>other location.</w:t>
+      </w:r>
+      <w:proofErr w:type="gramEnd"/>
+      <w:r>
+        <w:t xml:space="preserve"> Set you </w:t>
       </w:r>
       <w:r>
         <w:rPr>
@@ -4913,10 +4938,7 @@
         <w:t>PYTHONPATH</w:t>
       </w:r>
       <w:r>
-        <w:t xml:space="preserve"> as follows and then </w:t>
-      </w:r>
-      <w:r>
-        <w:t>restart python and call the function.</w:t>
+        <w:t xml:space="preserve"> as follows and then restart python and call the function.</w:t>
       </w:r>
     </w:p>
     <w:p/>
@@ -4980,11 +5002,27 @@
       <w:r>
         <w:t xml:space="preserve"> We will denote a cell with </w:t>
       </w:r>
+      <w:proofErr w:type="gramStart"/>
       <w:r>
         <w:rPr>
           <w:rFonts w:ascii="Courier" w:hAnsi="Courier"/>
         </w:rPr>
-        <w:t>d[i,j]</w:t>
+        <w:t>d[</w:t>
+      </w:r>
+      <w:proofErr w:type="spellStart"/>
+      <w:proofErr w:type="gramEnd"/>
+      <w:r>
+        <w:rPr>
+          <w:rFonts w:ascii="Courier" w:hAnsi="Courier"/>
+        </w:rPr>
+        <w:t>i,j</w:t>
+      </w:r>
+      <w:proofErr w:type="spellEnd"/>
+      <w:r>
+        <w:rPr>
+          <w:rFonts w:ascii="Courier" w:hAnsi="Courier"/>
+        </w:rPr>
+        <w:t>]</w:t>
       </w:r>
       <w:r>
         <w:t>,</w:t>
@@ -4992,12 +5030,14 @@
       <w:r>
         <w:t xml:space="preserve"> where </w:t>
       </w:r>
+      <w:proofErr w:type="spellStart"/>
       <w:r>
         <w:rPr>
           <w:rFonts w:ascii="Courier" w:hAnsi="Courier"/>
         </w:rPr>
         <w:t>i</w:t>
       </w:r>
+      <w:proofErr w:type="spellEnd"/>
       <w:r>
         <w:t xml:space="preserve"> is the row and </w:t>
       </w:r>
@@ -6959,11 +6999,19 @@
       <w:r>
         <w:t xml:space="preserve">s calculate </w:t>
       </w:r>
+      <w:proofErr w:type="gramStart"/>
       <w:r>
         <w:rPr>
           <w:rFonts w:ascii="Courier" w:hAnsi="Courier"/>
         </w:rPr>
-        <w:t>d[i,2</w:t>
+        <w:t>d[</w:t>
+      </w:r>
+      <w:proofErr w:type="gramEnd"/>
+      <w:r>
+        <w:rPr>
+          <w:rFonts w:ascii="Courier" w:hAnsi="Courier"/>
+        </w:rPr>
+        <w:t>i,2</w:t>
       </w:r>
       <w:r>
         <w:rPr>
@@ -8731,11 +8779,19 @@
       <w:r>
         <w:t xml:space="preserve">s calculate </w:t>
       </w:r>
+      <w:proofErr w:type="gramStart"/>
       <w:r>
         <w:rPr>
           <w:rFonts w:ascii="Courier" w:hAnsi="Courier"/>
         </w:rPr>
-        <w:t>d[i,3]</w:t>
+        <w:t>d[</w:t>
+      </w:r>
+      <w:proofErr w:type="gramEnd"/>
+      <w:r>
+        <w:rPr>
+          <w:rFonts w:ascii="Courier" w:hAnsi="Courier"/>
+        </w:rPr>
+        <w:t>i,3]</w:t>
       </w:r>
       <w:r>
         <w:t>,</w:t>
@@ -10575,11 +10631,19 @@
       <w:r>
         <w:t xml:space="preserve">You see the calculated edit distance in cell </w:t>
       </w:r>
+      <w:proofErr w:type="gramStart"/>
       <w:r>
         <w:rPr>
           <w:rFonts w:ascii="Courier" w:hAnsi="Courier"/>
         </w:rPr>
-        <w:t>d[8,7]</w:t>
+        <w:t>d[</w:t>
+      </w:r>
+      <w:proofErr w:type="gramEnd"/>
+      <w:r>
+        <w:rPr>
+          <w:rFonts w:ascii="Courier" w:hAnsi="Courier"/>
+        </w:rPr>
+        <w:t>8,7]</w:t>
       </w:r>
       <w:r>
         <w:t>.</w:t>
@@ -11971,8 +12035,10 @@
               <w:rPr>
                 <w:rFonts w:ascii="@'4A^ˇ" w:hAnsi="@'4A^ˇ" w:cs="@'4A^ˇ"/>
               </w:rPr>
-              <w:t>3</w:t>
-            </w:r>
+              <w:t>4</w:t>
+            </w:r>
+            <w:bookmarkStart w:id="1" w:name="_GoBack"/>
+            <w:bookmarkEnd w:id="1"/>
           </w:p>
         </w:tc>
         <w:tc>
@@ -12157,7 +12223,7 @@
               <w:rPr>
                 <w:rFonts w:ascii="@'4A^ˇ" w:hAnsi="@'4A^ˇ" w:cs="@'4A^ˇ"/>
               </w:rPr>
-              <w:t>3</w:t>
+              <w:t>5</w:t>
             </w:r>
           </w:p>
         </w:tc>
@@ -12343,7 +12409,7 @@
               <w:rPr>
                 <w:rFonts w:ascii="@'4A^ˇ" w:hAnsi="@'4A^ˇ" w:cs="@'4A^ˇ"/>
               </w:rPr>
-              <w:t>4</w:t>
+              <w:t>6</w:t>
             </w:r>
           </w:p>
         </w:tc>
@@ -12521,9 +12587,11 @@
       <w:r>
         <w:t>“</w:t>
       </w:r>
+      <w:proofErr w:type="spellStart"/>
       <w:r>
         <w:t>gumbarrel</w:t>
       </w:r>
+      <w:proofErr w:type="spellEnd"/>
       <w:r>
         <w:t>”</w:t>
       </w:r>
@@ -12539,9 +12607,11 @@
       <w:r>
         <w:t>“</w:t>
       </w:r>
+      <w:proofErr w:type="spellStart"/>
       <w:r>
         <w:t>gunbarell</w:t>
       </w:r>
+      <w:proofErr w:type="spellEnd"/>
       <w:r>
         <w:t>”</w:t>
       </w:r>
@@ -12554,8 +12624,21 @@
         <w:t>between</w:t>
       </w:r>
       <w:r>
-        <w:t xml:space="preserve"> the words “gumbarrel” and “gunbarell</w:t>
-      </w:r>
+        <w:t xml:space="preserve"> the words “</w:t>
+      </w:r>
+      <w:proofErr w:type="spellStart"/>
+      <w:r>
+        <w:t>gumbarrel</w:t>
+      </w:r>
+      <w:proofErr w:type="spellEnd"/>
+      <w:r>
+        <w:t>” and “</w:t>
+      </w:r>
+      <w:proofErr w:type="spellStart"/>
+      <w:r>
+        <w:t>gunbarell</w:t>
+      </w:r>
+      <w:proofErr w:type="spellEnd"/>
       <w:r>
         <w:t>.”</w:t>
       </w:r>
@@ -15243,7 +15326,7 @@
         <w:rStyle w:val="PageNumber"/>
         <w:noProof/>
       </w:rPr>
-      <w:t>16</w:t>
+      <w:t>17</w:t>
     </w:r>
     <w:r>
       <w:rPr>

</xml_diff>

<commit_message>
fixed a levensthein calc
</commit_message>
<xml_diff>
--- a/lab_8/OpenRefine_Introduction.docx
+++ b/lab_8/OpenRefine_Introduction.docx
@@ -316,8 +316,24 @@
                 <w:sz w:val="20"/>
                 <w:szCs w:val="20"/>
               </w:rPr>
-              <w:t>9/27/15</w:t>
-            </w:r>
+              <w:t>4/</w:t>
+            </w:r>
+            <w:r>
+              <w:rPr>
+                <w:sz w:val="20"/>
+                <w:szCs w:val="20"/>
+              </w:rPr>
+              <w:t>7/1</w:t>
+            </w:r>
+            <w:r>
+              <w:rPr>
+                <w:sz w:val="20"/>
+                <w:szCs w:val="20"/>
+              </w:rPr>
+              <w:t>5</w:t>
+            </w:r>
+            <w:bookmarkStart w:id="0" w:name="_GoBack"/>
+            <w:bookmarkEnd w:id="0"/>
           </w:p>
         </w:tc>
         <w:tc>
@@ -1531,8 +1547,8 @@
           <w:rFonts w:ascii="@'4A^ˇ" w:hAnsi="@'4A^ˇ" w:cs="@'4A^ˇ"/>
         </w:rPr>
       </w:pPr>
-      <w:bookmarkStart w:id="0" w:name="h.o59uwx6sscy1" w:colFirst="0" w:colLast="0"/>
-      <w:bookmarkEnd w:id="0"/>
+      <w:bookmarkStart w:id="1" w:name="h.o59uwx6sscy1" w:colFirst="0" w:colLast="0"/>
+      <w:bookmarkEnd w:id="1"/>
     </w:p>
     <w:p>
       <w:pPr>
@@ -4941,10 +4957,7 @@
         <w:t xml:space="preserve"> as follows and then restart python and call the function.</w:t>
       </w:r>
     </w:p>
-    <w:p>
-      <w:bookmarkStart w:id="1" w:name="_GoBack"/>
-      <w:bookmarkEnd w:id="1"/>
-    </w:p>
+    <w:p/>
     <w:p>
       <w:pPr>
         <w:pStyle w:val="code"/>
@@ -8881,7 +8894,10 @@
         <w:ind w:left="720"/>
       </w:pPr>
       <w:r>
-        <w:t>d[8,3], cost is 1, minimum is d[7,2]+1=&gt;4</w:t>
+        <w:t>d[8</w:t>
+      </w:r>
+      <w:r>
+        <w:t>,3], cost is 1, minimum is d[7,3]+1=&gt;5</w:t>
       </w:r>
     </w:p>
     <w:p>
@@ -15300,7 +15316,7 @@
         <w:rStyle w:val="PageNumber"/>
         <w:noProof/>
       </w:rPr>
-      <w:t>14</w:t>
+      <w:t>1</w:t>
     </w:r>
     <w:r>
       <w:rPr>

</xml_diff>